<commit_message>
quick tour translations (en, fr, it)
</commit_message>
<xml_diff>
--- a/quick-tour-slides-de.docx
+++ b/quick-tour-slides-de.docx
@@ -241,30 +241,8 @@
                               <w:rPr>
                                 <w:lang w:val="de-CH"/>
                               </w:rPr>
-                              <w:t>...</w:t>
+                              <w:t>...den Benutzernamen («test»)...</w:t>
                             </w:r>
-                            <w:r>
-                              <w:rPr>
-                                <w:lang w:val="de-CH"/>
-                              </w:rPr>
-                              <w:t>den Benutzernamen («</w:t>
-                            </w:r>
-                            <w:proofErr w:type="spellStart"/>
-                            <w:r>
-                              <w:rPr>
-                                <w:lang w:val="de-CH"/>
-                              </w:rPr>
-                              <w:t>test</w:t>
-                            </w:r>
-                            <w:proofErr w:type="spellEnd"/>
-                            <w:proofErr w:type="gramStart"/>
-                            <w:r>
-                              <w:rPr>
-                                <w:lang w:val="de-CH"/>
-                              </w:rPr>
-                              <w:t>»)...</w:t>
-                            </w:r>
-                            <w:proofErr w:type="gramEnd"/>
                           </w:p>
                         </w:txbxContent>
                       </wps:txbx>
@@ -400,21 +378,7 @@
                               <w:rPr>
                                 <w:lang w:val="de-CH"/>
                               </w:rPr>
-                              <w:t>...und das Passwort («</w:t>
-                            </w:r>
-                            <w:proofErr w:type="spellStart"/>
-                            <w:r>
-                              <w:rPr>
-                                <w:lang w:val="de-CH"/>
-                              </w:rPr>
-                              <w:t>test</w:t>
-                            </w:r>
-                            <w:proofErr w:type="spellEnd"/>
-                            <w:r>
-                              <w:rPr>
-                                <w:lang w:val="de-CH"/>
-                              </w:rPr>
-                              <w:t>») eingeben, ...</w:t>
+                              <w:t>...und das Passwort («test») eingeben, ...</w:t>
                             </w:r>
                           </w:p>
                         </w:txbxContent>
@@ -758,6 +722,11 @@
       </w:r>
     </w:p>
     <w:p/>
+    <w:p/>
+    <w:p>
+      <w:bookmarkStart w:id="0" w:name="_GoBack"/>
+      <w:bookmarkEnd w:id="0"/>
+    </w:p>
     <w:p>
       <w:r>
         <w:rPr>
@@ -1678,21 +1647,7 @@
                               <w:rPr>
                                 <w:lang w:val="de-CH"/>
                               </w:rPr>
-                              <w:t xml:space="preserve">...und speichern Sie die neuen </w:t>
-                            </w:r>
-                            <w:proofErr w:type="spellStart"/>
-                            <w:r>
-                              <w:rPr>
-                                <w:lang w:val="de-CH"/>
-                              </w:rPr>
-                              <w:t>Limiten</w:t>
-                            </w:r>
-                            <w:proofErr w:type="spellEnd"/>
-                            <w:r>
-                              <w:rPr>
-                                <w:lang w:val="de-CH"/>
-                              </w:rPr>
-                              <w:t>, wenn Sie fertig sind.</w:t>
+                              <w:t>...und speichern Sie die neuen Limiten, wenn Sie fertig sind.</w:t>
                             </w:r>
                           </w:p>
                         </w:txbxContent>
@@ -1827,21 +1782,7 @@
                               <w:rPr>
                                 <w:lang w:val="de-CH"/>
                               </w:rPr>
-                              <w:t xml:space="preserve">Wählen Sie die Monats- und </w:t>
-                            </w:r>
-                            <w:proofErr w:type="spellStart"/>
-                            <w:r>
-                              <w:rPr>
-                                <w:lang w:val="de-CH"/>
-                              </w:rPr>
-                              <w:t>Tageslimite</w:t>
-                            </w:r>
-                            <w:proofErr w:type="spellEnd"/>
-                            <w:r>
-                              <w:rPr>
-                                <w:lang w:val="de-CH"/>
-                              </w:rPr>
-                              <w:t xml:space="preserve"> nach Ihren Anforderungen...</w:t>
+                              <w:t>Wählen Sie die Monats- und Tageslimite nach Ihren Anforderungen...</w:t>
                             </w:r>
                           </w:p>
                         </w:txbxContent>
@@ -1970,21 +1911,7 @@
                               <w:rPr>
                                 <w:lang w:val="de-CH"/>
                               </w:rPr>
-                              <w:t xml:space="preserve">Die ausgewählte Karte für die </w:t>
-                            </w:r>
-                            <w:proofErr w:type="spellStart"/>
-                            <w:r>
-                              <w:rPr>
-                                <w:lang w:val="de-CH"/>
-                              </w:rPr>
-                              <w:t>Limitenanpassung</w:t>
-                            </w:r>
-                            <w:proofErr w:type="spellEnd"/>
-                            <w:r>
-                              <w:rPr>
-                                <w:lang w:val="de-CH"/>
-                              </w:rPr>
-                              <w:t xml:space="preserve"> wird angezeigt</w:t>
+                              <w:t>Die ausgewählte Karte für die Limitenanpassung wird angezeigt</w:t>
                             </w:r>
                             <w:r>
                               <w:rPr>
@@ -2532,21 +2459,7 @@
                               <w:rPr>
                                 <w:lang w:val="de-CH"/>
                               </w:rPr>
-                              <w:t xml:space="preserve">Die ausgewählte Karte für die </w:t>
-                            </w:r>
-                            <w:proofErr w:type="spellStart"/>
-                            <w:r>
-                              <w:rPr>
-                                <w:lang w:val="de-CH"/>
-                              </w:rPr>
-                              <w:t>Regionenfreischaltung</w:t>
-                            </w:r>
-                            <w:proofErr w:type="spellEnd"/>
-                            <w:r>
-                              <w:rPr>
-                                <w:lang w:val="de-CH"/>
-                              </w:rPr>
-                              <w:t xml:space="preserve"> wird angezeigt.</w:t>
+                              <w:t>Die ausgewählte Karte für die Regionenfreischaltung wird angezeigt.</w:t>
                             </w:r>
                           </w:p>
                         </w:txbxContent>
@@ -3134,21 +3047,7 @@
                               <w:rPr>
                                 <w:lang w:val="de-CH"/>
                               </w:rPr>
-                              <w:t xml:space="preserve">Die ausgewählte Karte, für die ein neuer PIN beantragt werden </w:t>
-                            </w:r>
-                            <w:proofErr w:type="gramStart"/>
-                            <w:r>
-                              <w:rPr>
-                                <w:lang w:val="de-CH"/>
-                              </w:rPr>
-                              <w:t>soll,  wird</w:t>
-                            </w:r>
-                            <w:proofErr w:type="gramEnd"/>
-                            <w:r>
-                              <w:rPr>
-                                <w:lang w:val="de-CH"/>
-                              </w:rPr>
-                              <w:t xml:space="preserve"> angezeigt.</w:t>
+                              <w:t>Die ausgewählte Karte, für die ein neuer PIN beantragt werden soll,  wird angezeigt.</w:t>
                             </w:r>
                           </w:p>
                         </w:txbxContent>
@@ -3508,21 +3407,7 @@
                               <w:rPr>
                                 <w:lang w:val="de-CH"/>
                               </w:rPr>
-                              <w:t xml:space="preserve">Wählen Sie das zu belastende Konto, die gewünschte Kartenart und </w:t>
-                            </w:r>
-                            <w:proofErr w:type="spellStart"/>
-                            <w:r>
-                              <w:rPr>
-                                <w:lang w:val="de-CH"/>
-                              </w:rPr>
-                              <w:t>Limite</w:t>
-                            </w:r>
-                            <w:proofErr w:type="spellEnd"/>
-                            <w:r>
-                              <w:rPr>
-                                <w:lang w:val="de-CH"/>
-                              </w:rPr>
-                              <w:t xml:space="preserve"> aus, ...</w:t>
+                              <w:t>Wählen Sie das zu belastende Konto, die gewünschte Kartenart und Limite aus, ...</w:t>
                             </w:r>
                           </w:p>
                         </w:txbxContent>
@@ -4815,21 +4700,7 @@
                               <w:rPr>
                                 <w:lang w:val="de-CH"/>
                               </w:rPr>
-                              <w:t xml:space="preserve">...und setzen Sie die Optionen, je nachdem, ob Sie Bestätigungsmeldungen und </w:t>
-                            </w:r>
-                            <w:proofErr w:type="spellStart"/>
-                            <w:r>
-                              <w:rPr>
-                                <w:lang w:val="de-CH"/>
-                              </w:rPr>
-                              <w:t>Notifizierungen</w:t>
-                            </w:r>
-                            <w:proofErr w:type="spellEnd"/>
-                            <w:r>
-                              <w:rPr>
-                                <w:lang w:val="de-CH"/>
-                              </w:rPr>
-                              <w:t xml:space="preserve"> sehen wollen, oder nicht.</w:t>
+                              <w:t>...und setzen Sie die Optionen, je nachdem, ob Sie Bestätigungsmeldungen und Notifizierungen sehen wollen, oder nicht.</w:t>
                             </w:r>
                           </w:p>
                         </w:txbxContent>
@@ -5065,8 +4936,6 @@
           </wp:inline>
         </w:drawing>
       </w:r>
-      <w:bookmarkStart w:id="0" w:name="_GoBack"/>
-      <w:bookmarkEnd w:id="0"/>
     </w:p>
     <w:p>
       <w:r>
@@ -5295,35 +5164,7 @@
                               <w:rPr>
                                 <w:lang w:val="de-CH"/>
                               </w:rPr>
-                              <w:t>Ein Klick auf «Über MX-</w:t>
-                            </w:r>
-                            <w:proofErr w:type="spellStart"/>
-                            <w:r>
-                              <w:rPr>
-                                <w:lang w:val="de-CH"/>
-                              </w:rPr>
-                              <w:t>Banklets</w:t>
-                            </w:r>
-                            <w:proofErr w:type="spellEnd"/>
-                            <w:r>
-                              <w:rPr>
-                                <w:lang w:val="de-CH"/>
-                              </w:rPr>
-                              <w:t xml:space="preserve">» zeigt die </w:t>
-                            </w:r>
-                            <w:proofErr w:type="spellStart"/>
-                            <w:r>
-                              <w:rPr>
-                                <w:lang w:val="de-CH"/>
-                              </w:rPr>
-                              <w:t>About</w:t>
-                            </w:r>
-                            <w:proofErr w:type="spellEnd"/>
-                            <w:r>
-                              <w:rPr>
-                                <w:lang w:val="de-CH"/>
-                              </w:rPr>
-                              <w:t>-Seite der App an.</w:t>
+                              <w:t>Ein Klick auf «Über MX-Banklets» zeigt die About-Seite der App an.</w:t>
                             </w:r>
                           </w:p>
                         </w:txbxContent>
@@ -5509,49 +5350,7 @@
                               <w:rPr>
                                 <w:lang w:val="de-CH"/>
                               </w:rPr>
-                              <w:t xml:space="preserve">Die </w:t>
-                            </w:r>
-                            <w:proofErr w:type="spellStart"/>
-                            <w:r>
-                              <w:rPr>
-                                <w:lang w:val="de-CH"/>
-                              </w:rPr>
-                              <w:t>About</w:t>
-                            </w:r>
-                            <w:proofErr w:type="spellEnd"/>
-                            <w:r>
-                              <w:rPr>
-                                <w:lang w:val="de-CH"/>
-                              </w:rPr>
-                              <w:t>-Seite der MX-</w:t>
-                            </w:r>
-                            <w:proofErr w:type="spellStart"/>
-                            <w:r>
-                              <w:rPr>
-                                <w:lang w:val="de-CH"/>
-                              </w:rPr>
-                              <w:t>Banklets</w:t>
-                            </w:r>
-                            <w:proofErr w:type="spellEnd"/>
-                            <w:r>
-                              <w:rPr>
-                                <w:lang w:val="de-CH"/>
-                              </w:rPr>
-                              <w:t xml:space="preserve"> App zeigt Versions- und </w:t>
-                            </w:r>
-                            <w:proofErr w:type="spellStart"/>
-                            <w:r>
-                              <w:rPr>
-                                <w:lang w:val="de-CH"/>
-                              </w:rPr>
-                              <w:t>Build</w:t>
-                            </w:r>
-                            <w:proofErr w:type="spellEnd"/>
-                            <w:r>
-                              <w:rPr>
-                                <w:lang w:val="de-CH"/>
-                              </w:rPr>
-                              <w:t>-Nummer, das Datum, die Copyright-Notiz und Informationen zu Datenschutz und Privatsphäre</w:t>
+                              <w:t>Die About-Seite der MX-Banklets App zeigt Versions- und Build-Nummer, das Datum, die Copyright-Notiz und Informationen zu Datenschutz und Privatsphäre</w:t>
                             </w:r>
                             <w:r>
                               <w:rPr>
@@ -5778,14 +5577,12 @@
                               </w:rPr>
                               <w:t>Mit einem Klick auf «</w:t>
                             </w:r>
-                            <w:proofErr w:type="spellStart"/>
                             <w:r>
                               <w:rPr>
                                 <w:lang w:val="de-CH"/>
                               </w:rPr>
                               <w:t>Logout</w:t>
                             </w:r>
-                            <w:proofErr w:type="spellEnd"/>
                             <w:r>
                               <w:rPr>
                                 <w:lang w:val="de-CH"/>
@@ -5986,21 +5783,7 @@
                               <w:rPr>
                                 <w:lang w:val="de-CH"/>
                               </w:rPr>
-                              <w:t>Zurück auf der Login-Seite nach einem Klick auf «</w:t>
-                            </w:r>
-                            <w:proofErr w:type="spellStart"/>
-                            <w:r>
-                              <w:rPr>
-                                <w:lang w:val="de-CH"/>
-                              </w:rPr>
-                              <w:t>Logout</w:t>
-                            </w:r>
-                            <w:proofErr w:type="spellEnd"/>
-                            <w:r>
-                              <w:rPr>
-                                <w:lang w:val="de-CH"/>
-                              </w:rPr>
-                              <w:t>».</w:t>
+                              <w:t>Zurück auf der Login-Seite nach einem Klick auf «Logout».</w:t>
                             </w:r>
                           </w:p>
                         </w:txbxContent>
@@ -6104,12 +5887,6 @@
         </w:drawing>
       </w:r>
     </w:p>
-    <w:p/>
-    <w:p/>
-    <w:p/>
-    <w:p/>
-    <w:p/>
-    <w:p/>
     <w:p/>
     <w:p/>
     <w:p/>

</xml_diff>